<commit_message>
updated phylo things i guess
</commit_message>
<xml_diff>
--- a/cousins_loan_request_form_01082023.docx
+++ b/cousins_loan_request_form_01082023.docx
@@ -436,6 +436,20 @@
                 <w:sz w:val="20"/>
               </w:rPr>
             </w:pPr>
+            <w:r>
+              <w:rPr>
+                <w:sz w:val="20"/>
+              </w:rPr>
+              <w:t xml:space="preserve">Plethodon </w:t>
+            </w:r>
+            <w:proofErr w:type="spellStart"/>
+            <w:r>
+              <w:rPr>
+                <w:sz w:val="20"/>
+              </w:rPr>
+              <w:t>grobmani</w:t>
+            </w:r>
+            <w:proofErr w:type="spellEnd"/>
           </w:p>
         </w:tc>
         <w:tc>
@@ -449,6 +463,12 @@
                 <w:sz w:val="20"/>
               </w:rPr>
             </w:pPr>
+            <w:r>
+              <w:rPr>
+                <w:sz w:val="20"/>
+              </w:rPr>
+              <w:t>187379</w:t>
+            </w:r>
           </w:p>
         </w:tc>
         <w:tc>
@@ -480,6 +500,20 @@
                 <w:sz w:val="20"/>
               </w:rPr>
             </w:pPr>
+            <w:r>
+              <w:rPr>
+                <w:sz w:val="20"/>
+              </w:rPr>
+              <w:t xml:space="preserve">Plethodon </w:t>
+            </w:r>
+            <w:proofErr w:type="spellStart"/>
+            <w:r>
+              <w:rPr>
+                <w:sz w:val="20"/>
+              </w:rPr>
+              <w:t>grobmani</w:t>
+            </w:r>
+            <w:proofErr w:type="spellEnd"/>
           </w:p>
         </w:tc>
         <w:tc>
@@ -493,6 +527,12 @@
                 <w:sz w:val="20"/>
               </w:rPr>
             </w:pPr>
+            <w:r>
+              <w:rPr>
+                <w:sz w:val="20"/>
+              </w:rPr>
+              <w:t>187907</w:t>
+            </w:r>
           </w:p>
         </w:tc>
         <w:tc>
@@ -524,6 +564,20 @@
                 <w:sz w:val="20"/>
               </w:rPr>
             </w:pPr>
+            <w:r>
+              <w:rPr>
+                <w:sz w:val="20"/>
+              </w:rPr>
+              <w:t xml:space="preserve">Plethodon </w:t>
+            </w:r>
+            <w:proofErr w:type="spellStart"/>
+            <w:r>
+              <w:rPr>
+                <w:sz w:val="20"/>
+              </w:rPr>
+              <w:t>grobmani</w:t>
+            </w:r>
+            <w:proofErr w:type="spellEnd"/>
           </w:p>
         </w:tc>
         <w:tc>
@@ -537,6 +591,12 @@
                 <w:sz w:val="20"/>
               </w:rPr>
             </w:pPr>
+            <w:r>
+              <w:rPr>
+                <w:sz w:val="20"/>
+              </w:rPr>
+              <w:t>155468</w:t>
+            </w:r>
           </w:p>
         </w:tc>
         <w:tc>
@@ -568,6 +628,12 @@
                 <w:sz w:val="20"/>
               </w:rPr>
             </w:pPr>
+            <w:r>
+              <w:rPr>
+                <w:sz w:val="20"/>
+              </w:rPr>
+              <w:t>Ambystoma maculatum</w:t>
+            </w:r>
           </w:p>
         </w:tc>
         <w:tc>
@@ -581,6 +647,12 @@
                 <w:sz w:val="20"/>
               </w:rPr>
             </w:pPr>
+            <w:r>
+              <w:rPr>
+                <w:sz w:val="20"/>
+              </w:rPr>
+              <w:t>188789</w:t>
+            </w:r>
           </w:p>
         </w:tc>
         <w:tc>
@@ -612,6 +684,12 @@
                 <w:sz w:val="20"/>
               </w:rPr>
             </w:pPr>
+            <w:r>
+              <w:rPr>
+                <w:sz w:val="20"/>
+              </w:rPr>
+              <w:t>Ambystoma maculatum</w:t>
+            </w:r>
           </w:p>
         </w:tc>
         <w:tc>
@@ -625,6 +703,12 @@
                 <w:sz w:val="20"/>
               </w:rPr>
             </w:pPr>
+            <w:r>
+              <w:rPr>
+                <w:sz w:val="20"/>
+              </w:rPr>
+              <w:t>157928</w:t>
+            </w:r>
           </w:p>
         </w:tc>
         <w:tc>
@@ -656,6 +740,12 @@
                 <w:sz w:val="20"/>
               </w:rPr>
             </w:pPr>
+            <w:r>
+              <w:rPr>
+                <w:sz w:val="20"/>
+              </w:rPr>
+              <w:t>Ambystoma maculatum</w:t>
+            </w:r>
           </w:p>
         </w:tc>
         <w:tc>
@@ -669,6 +759,12 @@
                 <w:sz w:val="20"/>
               </w:rPr>
             </w:pPr>
+            <w:r>
+              <w:rPr>
+                <w:sz w:val="20"/>
+              </w:rPr>
+              <w:t>179651</w:t>
+            </w:r>
           </w:p>
         </w:tc>
         <w:tc>
@@ -700,6 +796,20 @@
                 <w:sz w:val="20"/>
               </w:rPr>
             </w:pPr>
+            <w:r>
+              <w:rPr>
+                <w:sz w:val="20"/>
+              </w:rPr>
+              <w:t xml:space="preserve">Siren </w:t>
+            </w:r>
+            <w:proofErr w:type="spellStart"/>
+            <w:r>
+              <w:rPr>
+                <w:sz w:val="20"/>
+              </w:rPr>
+              <w:t>lacertina</w:t>
+            </w:r>
+            <w:proofErr w:type="spellEnd"/>
           </w:p>
         </w:tc>
         <w:tc>
@@ -713,6 +823,12 @@
                 <w:sz w:val="20"/>
               </w:rPr>
             </w:pPr>
+            <w:r>
+              <w:rPr>
+                <w:sz w:val="20"/>
+              </w:rPr>
+              <w:t>190368</w:t>
+            </w:r>
           </w:p>
         </w:tc>
         <w:tc>
@@ -744,6 +860,20 @@
                 <w:sz w:val="20"/>
               </w:rPr>
             </w:pPr>
+            <w:r>
+              <w:rPr>
+                <w:sz w:val="20"/>
+              </w:rPr>
+              <w:t xml:space="preserve">Siren </w:t>
+            </w:r>
+            <w:proofErr w:type="spellStart"/>
+            <w:r>
+              <w:rPr>
+                <w:sz w:val="20"/>
+              </w:rPr>
+              <w:t>lacertina</w:t>
+            </w:r>
+            <w:proofErr w:type="spellEnd"/>
           </w:p>
         </w:tc>
         <w:tc>
@@ -757,6 +887,12 @@
                 <w:sz w:val="20"/>
               </w:rPr>
             </w:pPr>
+            <w:r>
+              <w:rPr>
+                <w:sz w:val="20"/>
+              </w:rPr>
+              <w:t>191348</w:t>
+            </w:r>
           </w:p>
         </w:tc>
         <w:tc>
@@ -788,6 +924,20 @@
                 <w:sz w:val="20"/>
               </w:rPr>
             </w:pPr>
+            <w:r>
+              <w:rPr>
+                <w:sz w:val="20"/>
+              </w:rPr>
+              <w:t xml:space="preserve">Siren </w:t>
+            </w:r>
+            <w:proofErr w:type="spellStart"/>
+            <w:r>
+              <w:rPr>
+                <w:sz w:val="20"/>
+              </w:rPr>
+              <w:t>lacertina</w:t>
+            </w:r>
+            <w:proofErr w:type="spellEnd"/>
           </w:p>
         </w:tc>
         <w:tc>
@@ -801,6 +951,12 @@
                 <w:sz w:val="20"/>
               </w:rPr>
             </w:pPr>
+            <w:r>
+              <w:rPr>
+                <w:sz w:val="20"/>
+              </w:rPr>
+              <w:t>180211</w:t>
+            </w:r>
           </w:p>
         </w:tc>
         <w:tc>
@@ -832,6 +988,28 @@
                 <w:sz w:val="20"/>
               </w:rPr>
             </w:pPr>
+            <w:proofErr w:type="spellStart"/>
+            <w:r>
+              <w:rPr>
+                <w:sz w:val="20"/>
+              </w:rPr>
+              <w:t>Necturus</w:t>
+            </w:r>
+            <w:proofErr w:type="spellEnd"/>
+            <w:r>
+              <w:rPr>
+                <w:sz w:val="20"/>
+              </w:rPr>
+              <w:t xml:space="preserve"> </w:t>
+            </w:r>
+            <w:proofErr w:type="spellStart"/>
+            <w:r>
+              <w:rPr>
+                <w:sz w:val="20"/>
+              </w:rPr>
+              <w:t>beyeri</w:t>
+            </w:r>
+            <w:proofErr w:type="spellEnd"/>
           </w:p>
         </w:tc>
         <w:tc>
@@ -845,6 +1023,156 @@
                 <w:sz w:val="20"/>
               </w:rPr>
             </w:pPr>
+            <w:r>
+              <w:rPr>
+                <w:sz w:val="20"/>
+              </w:rPr>
+              <w:t>187095</w:t>
+            </w:r>
+          </w:p>
+        </w:tc>
+        <w:tc>
+          <w:tcPr>
+            <w:tcW w:w="2954" w:type="dxa"/>
+          </w:tcPr>
+          <w:p>
+            <w:pPr>
+              <w:pStyle w:val="TableParagraph"/>
+              <w:rPr>
+                <w:sz w:val="20"/>
+              </w:rPr>
+            </w:pPr>
+          </w:p>
+        </w:tc>
+      </w:tr>
+      <w:tr>
+        <w:trPr>
+          <w:trHeight w:val="278"/>
+        </w:trPr>
+        <w:tc>
+          <w:tcPr>
+            <w:tcW w:w="3313" w:type="dxa"/>
+          </w:tcPr>
+          <w:p>
+            <w:pPr>
+              <w:pStyle w:val="TableParagraph"/>
+              <w:rPr>
+                <w:sz w:val="20"/>
+              </w:rPr>
+            </w:pPr>
+            <w:proofErr w:type="spellStart"/>
+            <w:r>
+              <w:rPr>
+                <w:sz w:val="20"/>
+              </w:rPr>
+              <w:t>Necturus</w:t>
+            </w:r>
+            <w:proofErr w:type="spellEnd"/>
+            <w:r>
+              <w:rPr>
+                <w:sz w:val="20"/>
+              </w:rPr>
+              <w:t xml:space="preserve"> </w:t>
+            </w:r>
+            <w:proofErr w:type="spellStart"/>
+            <w:r>
+              <w:rPr>
+                <w:sz w:val="20"/>
+              </w:rPr>
+              <w:t>beyeri</w:t>
+            </w:r>
+            <w:proofErr w:type="spellEnd"/>
+          </w:p>
+        </w:tc>
+        <w:tc>
+          <w:tcPr>
+            <w:tcW w:w="2396" w:type="dxa"/>
+          </w:tcPr>
+          <w:p>
+            <w:pPr>
+              <w:pStyle w:val="TableParagraph"/>
+              <w:rPr>
+                <w:sz w:val="20"/>
+              </w:rPr>
+            </w:pPr>
+            <w:r>
+              <w:rPr>
+                <w:sz w:val="20"/>
+              </w:rPr>
+              <w:t>183908</w:t>
+            </w:r>
+          </w:p>
+        </w:tc>
+        <w:tc>
+          <w:tcPr>
+            <w:tcW w:w="2954" w:type="dxa"/>
+          </w:tcPr>
+          <w:p>
+            <w:pPr>
+              <w:pStyle w:val="TableParagraph"/>
+              <w:rPr>
+                <w:sz w:val="20"/>
+              </w:rPr>
+            </w:pPr>
+          </w:p>
+        </w:tc>
+      </w:tr>
+      <w:tr>
+        <w:trPr>
+          <w:trHeight w:val="278"/>
+        </w:trPr>
+        <w:tc>
+          <w:tcPr>
+            <w:tcW w:w="3313" w:type="dxa"/>
+          </w:tcPr>
+          <w:p>
+            <w:pPr>
+              <w:pStyle w:val="TableParagraph"/>
+              <w:rPr>
+                <w:sz w:val="20"/>
+              </w:rPr>
+            </w:pPr>
+            <w:proofErr w:type="spellStart"/>
+            <w:r>
+              <w:rPr>
+                <w:sz w:val="20"/>
+              </w:rPr>
+              <w:t>Necturus</w:t>
+            </w:r>
+            <w:proofErr w:type="spellEnd"/>
+            <w:r>
+              <w:rPr>
+                <w:sz w:val="20"/>
+              </w:rPr>
+              <w:t xml:space="preserve"> </w:t>
+            </w:r>
+            <w:proofErr w:type="spellStart"/>
+            <w:r>
+              <w:rPr>
+                <w:sz w:val="20"/>
+              </w:rPr>
+              <w:t>beyeri</w:t>
+            </w:r>
+            <w:proofErr w:type="spellEnd"/>
+          </w:p>
+        </w:tc>
+        <w:tc>
+          <w:tcPr>
+            <w:tcW w:w="2396" w:type="dxa"/>
+          </w:tcPr>
+          <w:p>
+            <w:pPr>
+              <w:pStyle w:val="TableParagraph"/>
+              <w:rPr>
+                <w:sz w:val="20"/>
+              </w:rPr>
+            </w:pPr>
+            <w:r>
+              <w:rPr>
+                <w:sz w:val="20"/>
+              </w:rPr>
+              <w:t>183910</w:t>
+            </w:r>
           </w:p>
         </w:tc>
         <w:tc>
@@ -1603,12 +1931,11 @@
     </w:p>
     <w:p>
       <w:pPr>
-        <w:pStyle w:val="ListParagraph"/>
         <w:tabs>
           <w:tab w:val="left" w:pos="350"/>
         </w:tabs>
         <w:spacing w:line="276" w:lineRule="auto"/>
-        <w:ind w:right="722"/>
+        <w:ind w:left="100" w:right="722"/>
         <w:rPr>
           <w:sz w:val="24"/>
         </w:rPr>
@@ -1634,63 +1961,86 @@
         <w:t>is one of four species within</w:t>
       </w:r>
       <w:r>
-        <w:t xml:space="preserve"> the monogeneric family of Rhyacotritonidae, endemic to the Pacific Northwest</w:t>
-      </w:r>
-      <w:r>
-        <w:t xml:space="preserve">. Terrestrial adults are highly susceptible to desiccation, even among other salamanders, </w:t>
-      </w:r>
-      <w:r>
-        <w:t>remaining close</w:t>
-      </w:r>
-      <w:r>
-        <w:t xml:space="preserve"> </w:t>
+        <w:t xml:space="preserve"> the </w:t>
       </w:r>
       <w:r>
         <w:lastRenderedPageBreak/>
-        <w:t xml:space="preserve">to streams and seeps for most of their lives. </w:t>
+        <w:t>monogeneric family of Rhyacotritonidae, endemic to the Pacific Northwest</w:t>
+      </w:r>
+      <w:r>
+        <w:t xml:space="preserve">. </w:t>
+      </w:r>
+      <w:r>
+        <w:t xml:space="preserve">Torrent salamanders are at risk from the impacts of climate change in their range, and as a result both </w:t>
       </w:r>
       <w:r>
         <w:rPr>
           <w:i/>
           <w:iCs/>
         </w:rPr>
-        <w:t xml:space="preserve">Rhyacotriton </w:t>
-      </w:r>
-      <w:r>
-        <w:t xml:space="preserve">also have a low thermal tolerance, with </w:t>
+        <w:t xml:space="preserve">R. cascadae </w:t>
+      </w:r>
+      <w:r>
+        <w:t xml:space="preserve">and </w:t>
       </w:r>
       <w:r>
         <w:rPr>
           <w:i/>
           <w:iCs/>
         </w:rPr>
-        <w:t xml:space="preserve">R. cascadae </w:t>
-      </w:r>
-      <w:r>
-        <w:t xml:space="preserve">being largely absent from streams with a water temperature of over 14° C. </w:t>
-      </w:r>
-      <w:r>
-        <w:t xml:space="preserve">Torrent salamanders are at risk from the impacts of climate change in their range, and as a result both </w:t>
+        <w:t xml:space="preserve">R. kezeri </w:t>
+      </w:r>
+      <w:r>
+        <w:t xml:space="preserve">are currently candidate species for listing under the federal Endangered Species Act (ESA) by the United States Fish and Wildlife Service (USGS). To support conservation efforts for </w:t>
       </w:r>
       <w:r>
         <w:rPr>
           <w:i/>
           <w:iCs/>
         </w:rPr>
-        <w:t xml:space="preserve">R. cascadae </w:t>
-      </w:r>
-      <w:r>
-        <w:t xml:space="preserve">and </w:t>
+        <w:t>R. cascadae</w:t>
+      </w:r>
+      <w:r>
+        <w:t xml:space="preserve">, we began a range wide </w:t>
+      </w:r>
+      <w:r>
+        <w:t>population genomics study</w:t>
+      </w:r>
+      <w:r>
+        <w:t xml:space="preserve"> in 2022</w:t>
+      </w:r>
+      <w:r>
+        <w:t xml:space="preserve">, to delineate genetically distinct populations within the species. As the species is patchily distributed across its’ range, and is thought to have limited dispersal potential, </w:t>
+      </w:r>
+      <w:r>
+        <w:t xml:space="preserve">we expected to find genetic structure characterized by high differentiation between populations. We collected a total of 144 tail tips from individuals at 28 sites across the range of </w:t>
       </w:r>
       <w:r>
         <w:rPr>
           <w:i/>
           <w:iCs/>
         </w:rPr>
-        <w:t xml:space="preserve">R. kezeri </w:t>
-      </w:r>
-      <w:r>
-        <w:t xml:space="preserve">are currently candidate species for listing under the federal Endangered Species Act (ESA) by the United States Fish and Wildlife Service (USGS). </w:t>
+        <w:t xml:space="preserve">R. </w:t>
+      </w:r>
+      <w:r>
+        <w:rPr>
+          <w:i/>
+          <w:iCs/>
+        </w:rPr>
+        <w:t>cascadae</w:t>
+      </w:r>
+      <w:r>
+        <w:rPr>
+          <w:i/>
+          <w:iCs/>
+        </w:rPr>
+        <w:t xml:space="preserve">, </w:t>
+      </w:r>
+      <w:r>
+        <w:t>using double digest restriction-site associated DNA sequencing (ddRADseq) to assemble markers across the genome</w:t>
+      </w:r>
+      <w:r>
+        <w:t xml:space="preserve">, developing a panel of approximately 5000 SNPs. </w:t>
       </w:r>
     </w:p>
     <w:p>
@@ -1707,87 +2057,56 @@
         <w:ind w:left="100"/>
       </w:pPr>
       <w:r>
-        <w:t xml:space="preserve">To support conservation efforts for </w:t>
+        <w:t xml:space="preserve">Our preliminary results </w:t>
+      </w:r>
+      <w:r>
+        <w:t xml:space="preserve">from 112 samples across </w:t>
+      </w:r>
+      <w:r>
+        <w:t>twenty</w:t>
+      </w:r>
+      <w:r>
+        <w:t xml:space="preserve"> sites have putatively identified 4-5 distinct populations within the species, and evidence of little to no gene flow between populations. Surprisingly, </w:t>
+      </w:r>
+      <w:r>
+        <w:t>we have</w:t>
+      </w:r>
+      <w:r>
+        <w:t xml:space="preserve"> found that one of these identified populations is genetically distinct from all other populations within the species. When we included two of the three congeners into the dataset and perform preliminary phylogenetic analyses, this unusual population </w:t>
+      </w:r>
+      <w:r>
+        <w:t>is</w:t>
+      </w:r>
+      <w:r>
+        <w:t xml:space="preserve"> grouped with the congeners rather than the other populations of </w:t>
       </w:r>
       <w:r>
         <w:rPr>
           <w:i/>
           <w:iCs/>
         </w:rPr>
-        <w:t>R. cascadae</w:t>
-      </w:r>
-      <w:r>
-        <w:t xml:space="preserve">, we began a range wide </w:t>
-      </w:r>
-      <w:r>
-        <w:t>population genomics study</w:t>
-      </w:r>
-      <w:r>
-        <w:t xml:space="preserve"> in 2022</w:t>
-      </w:r>
-      <w:r>
-        <w:t xml:space="preserve">, to delineate genetically distinct populations within the species. As the species is patchily distributed across its’ range, and is thought to have limited dispersal potential, </w:t>
-      </w:r>
-      <w:r>
-        <w:t xml:space="preserve">we expected to find genetic structure characterized by high differentiation between populations. </w:t>
-      </w:r>
-      <w:r>
-        <w:t xml:space="preserve">We collected a total of 144 tail tips from individuals at 28 sites across the range of </w:t>
-      </w:r>
-      <w:r>
-        <w:rPr>
-          <w:i/>
-          <w:iCs/>
-        </w:rPr>
-        <w:t xml:space="preserve">R. </w:t>
-      </w:r>
-      <w:r>
-        <w:rPr>
-          <w:i/>
-          <w:iCs/>
-        </w:rPr>
-        <w:t>cascadae</w:t>
-      </w:r>
-      <w:r>
-        <w:rPr>
-          <w:i/>
-          <w:iCs/>
-        </w:rPr>
-        <w:t xml:space="preserve">, </w:t>
-      </w:r>
-      <w:r>
-        <w:t>using double digest restriction-site associated DNA sequencing (ddRADseq) to assemble markers across the genome.</w:t>
-      </w:r>
-      <w:r>
-        <w:t xml:space="preserve"> Our preliminary results </w:t>
-      </w:r>
-      <w:r>
-        <w:t xml:space="preserve">from 112 samples across </w:t>
-      </w:r>
-      <w:r>
-        <w:t>twenty</w:t>
-      </w:r>
-      <w:r>
-        <w:t xml:space="preserve"> sites have putatively identified 4-5 distinct populations within the species, and evidence of little to no gene flow between populations. Surprisingly, </w:t>
-      </w:r>
-      <w:r>
-        <w:t>we have</w:t>
-      </w:r>
-      <w:r>
-        <w:t xml:space="preserve"> found that one of these identified populations is genetically distinct from all other populations within the species. When we included two of the three congeners into the dataset and perform preliminary phylogenetic analyses, this unusual population </w:t>
-      </w:r>
-      <w:r>
-        <w:t>is</w:t>
-      </w:r>
-      <w:r>
-        <w:t xml:space="preserve"> grouped with the congeners rather than the other populations of </w:t>
-      </w:r>
-      <w:r>
-        <w:rPr>
-          <w:i/>
-          <w:iCs/>
-        </w:rPr>
         <w:t xml:space="preserve">R. cascadae. </w:t>
+      </w:r>
+      <w:r>
+        <w:t xml:space="preserve">However, all our data are from individuals within crown Rhyacotritonidae, making it difficult to root the resulting phylogenetic network. Access to the requested samples will </w:t>
+      </w:r>
+      <w:r>
+        <w:t>provide us with key outgroups for</w:t>
+      </w:r>
+      <w:r>
+        <w:t xml:space="preserve"> better root</w:t>
+      </w:r>
+      <w:r>
+        <w:t>ing</w:t>
+      </w:r>
+      <w:r>
+        <w:t xml:space="preserve"> the results, and thereby understand</w:t>
+      </w:r>
+      <w:r>
+        <w:t>ing</w:t>
+      </w:r>
+      <w:r>
+        <w:t xml:space="preserve"> the phylogeography and systematics of the radiation. </w:t>
       </w:r>
     </w:p>
     <w:p>
@@ -1802,84 +2121,331 @@
         <w:pStyle w:val="BodyText"/>
         <w:spacing w:before="9"/>
         <w:ind w:left="100"/>
+      </w:pPr>
+      <w:r>
+        <w:rPr>
+          <w:noProof/>
+          <w:sz w:val="29"/>
+        </w:rPr>
+        <w:drawing>
+          <wp:anchor distT="0" distB="0" distL="114300" distR="114300" simplePos="0" relativeHeight="251656192" behindDoc="1" locked="0" layoutInCell="1" allowOverlap="1" wp14:anchorId="7F9C2D9A" wp14:editId="039020AF">
+            <wp:simplePos x="0" y="0"/>
+            <wp:positionH relativeFrom="column">
+              <wp:posOffset>2863850</wp:posOffset>
+            </wp:positionH>
+            <wp:positionV relativeFrom="paragraph">
+              <wp:posOffset>61595</wp:posOffset>
+            </wp:positionV>
+            <wp:extent cx="2828925" cy="2461260"/>
+            <wp:effectExtent l="0" t="0" r="0" b="0"/>
+            <wp:wrapTight wrapText="bothSides">
+              <wp:wrapPolygon edited="0">
+                <wp:start x="12945" y="167"/>
+                <wp:lineTo x="0" y="1003"/>
+                <wp:lineTo x="0" y="7690"/>
+                <wp:lineTo x="2764" y="8526"/>
+                <wp:lineTo x="2764" y="14378"/>
+                <wp:lineTo x="3927" y="16551"/>
+                <wp:lineTo x="4218" y="17387"/>
+                <wp:lineTo x="10327" y="19226"/>
+                <wp:lineTo x="12800" y="19226"/>
+                <wp:lineTo x="12800" y="20563"/>
+                <wp:lineTo x="13091" y="21232"/>
+                <wp:lineTo x="13527" y="21399"/>
+                <wp:lineTo x="17745" y="21399"/>
+                <wp:lineTo x="18764" y="21232"/>
+                <wp:lineTo x="18909" y="20062"/>
+                <wp:lineTo x="18036" y="19226"/>
+                <wp:lineTo x="20655" y="18056"/>
+                <wp:lineTo x="20655" y="17220"/>
+                <wp:lineTo x="18327" y="16551"/>
+                <wp:lineTo x="20073" y="14712"/>
+                <wp:lineTo x="19200" y="13876"/>
+                <wp:lineTo x="18327" y="13375"/>
+                <wp:lineTo x="17745" y="11201"/>
+                <wp:lineTo x="20945" y="9529"/>
+                <wp:lineTo x="21382" y="8861"/>
+                <wp:lineTo x="20800" y="8526"/>
+                <wp:lineTo x="20655" y="5851"/>
+                <wp:lineTo x="17600" y="3176"/>
+                <wp:lineTo x="20218" y="2341"/>
+                <wp:lineTo x="20655" y="502"/>
+                <wp:lineTo x="19345" y="167"/>
+                <wp:lineTo x="12945" y="167"/>
+              </wp:wrapPolygon>
+            </wp:wrapTight>
+            <wp:docPr id="2" name="Picture 2" descr="Diagram&#10;&#10;Description automatically generated"/>
+            <wp:cNvGraphicFramePr>
+              <a:graphicFrameLocks xmlns:a="http://schemas.openxmlformats.org/drawingml/2006/main" noChangeAspect="1"/>
+            </wp:cNvGraphicFramePr>
+            <a:graphic xmlns:a="http://schemas.openxmlformats.org/drawingml/2006/main">
+              <a:graphicData uri="http://schemas.openxmlformats.org/drawingml/2006/picture">
+                <pic:pic xmlns:pic="http://schemas.openxmlformats.org/drawingml/2006/picture">
+                  <pic:nvPicPr>
+                    <pic:cNvPr id="2" name="Picture 2" descr="Diagram&#10;&#10;Description automatically generated"/>
+                    <pic:cNvPicPr/>
+                  </pic:nvPicPr>
+                  <pic:blipFill>
+                    <a:blip r:embed="rId5" cstate="print">
+                      <a:extLst>
+                        <a:ext uri="{28A0092B-C50C-407E-A947-70E740481C1C}">
+                          <a14:useLocalDpi xmlns:a14="http://schemas.microsoft.com/office/drawing/2010/main" val="0"/>
+                        </a:ext>
+                      </a:extLst>
+                    </a:blip>
+                    <a:stretch>
+                      <a:fillRect/>
+                    </a:stretch>
+                  </pic:blipFill>
+                  <pic:spPr>
+                    <a:xfrm>
+                      <a:off x="0" y="0"/>
+                      <a:ext cx="2828925" cy="2461260"/>
+                    </a:xfrm>
+                    <a:prstGeom prst="rect">
+                      <a:avLst/>
+                    </a:prstGeom>
+                  </pic:spPr>
+                </pic:pic>
+              </a:graphicData>
+            </a:graphic>
+            <wp14:sizeRelH relativeFrom="page">
+              <wp14:pctWidth>0</wp14:pctWidth>
+            </wp14:sizeRelH>
+            <wp14:sizeRelV relativeFrom="page">
+              <wp14:pctHeight>0</wp14:pctHeight>
+            </wp14:sizeRelV>
+          </wp:anchor>
+        </w:drawing>
+      </w:r>
+      <w:r>
+        <w:rPr>
+          <w:noProof/>
+        </w:rPr>
+        <mc:AlternateContent>
+          <mc:Choice Requires="wps">
+            <w:drawing>
+              <wp:anchor distT="0" distB="0" distL="114300" distR="114300" simplePos="0" relativeHeight="251670528" behindDoc="1" locked="0" layoutInCell="1" allowOverlap="1" wp14:anchorId="2D1801D1" wp14:editId="1C2CD6E0">
+                <wp:simplePos x="0" y="0"/>
+                <wp:positionH relativeFrom="column">
+                  <wp:posOffset>3825875</wp:posOffset>
+                </wp:positionH>
+                <wp:positionV relativeFrom="paragraph">
+                  <wp:posOffset>2625725</wp:posOffset>
+                </wp:positionV>
+                <wp:extent cx="1866900" cy="466090"/>
+                <wp:effectExtent l="0" t="0" r="0" b="0"/>
+                <wp:wrapTight wrapText="bothSides">
+                  <wp:wrapPolygon edited="0">
+                    <wp:start x="0" y="0"/>
+                    <wp:lineTo x="0" y="20305"/>
+                    <wp:lineTo x="21380" y="20305"/>
+                    <wp:lineTo x="21380" y="0"/>
+                    <wp:lineTo x="0" y="0"/>
+                  </wp:wrapPolygon>
+                </wp:wrapTight>
+                <wp:docPr id="1" name="Text Box 1"/>
+                <wp:cNvGraphicFramePr/>
+                <a:graphic xmlns:a="http://schemas.openxmlformats.org/drawingml/2006/main">
+                  <a:graphicData uri="http://schemas.microsoft.com/office/word/2010/wordprocessingShape">
+                    <wps:wsp>
+                      <wps:cNvSpPr txBox="1"/>
+                      <wps:spPr>
+                        <a:xfrm>
+                          <a:off x="0" y="0"/>
+                          <a:ext cx="1866900" cy="466090"/>
+                        </a:xfrm>
+                        <a:prstGeom prst="rect">
+                          <a:avLst/>
+                        </a:prstGeom>
+                        <a:solidFill>
+                          <a:prstClr val="white"/>
+                        </a:solidFill>
+                        <a:ln>
+                          <a:noFill/>
+                        </a:ln>
+                      </wps:spPr>
+                      <wps:txbx>
+                        <w:txbxContent>
+                          <w:p>
+                            <w:pPr>
+                              <w:pStyle w:val="Caption"/>
+                              <w:rPr>
+                                <w:noProof/>
+                                <w:sz w:val="29"/>
+                                <w:szCs w:val="24"/>
+                              </w:rPr>
+                            </w:pPr>
+                            <w:r>
+                              <w:t xml:space="preserve">Figure </w:t>
+                            </w:r>
+                            <w:fldSimple w:instr=" SEQ Figure \* ARABIC ">
+                              <w:r>
+                                <w:rPr>
+                                  <w:noProof/>
+                                </w:rPr>
+                                <w:t>1</w:t>
+                              </w:r>
+                            </w:fldSimple>
+                            <w:r>
+                              <w:t xml:space="preserve">- Planned phylogeny, samples requested from the GRRR are in red. </w:t>
+                            </w:r>
+                          </w:p>
+                        </w:txbxContent>
+                      </wps:txbx>
+                      <wps:bodyPr rot="0" spcFirstLastPara="0" vertOverflow="overflow" horzOverflow="overflow" vert="horz" wrap="square" lIns="0" tIns="0" rIns="0" bIns="0" numCol="1" spcCol="0" rtlCol="0" fromWordArt="0" anchor="t" anchorCtr="0" forceAA="0" compatLnSpc="1">
+                        <a:prstTxWarp prst="textNoShape">
+                          <a:avLst/>
+                        </a:prstTxWarp>
+                        <a:noAutofit/>
+                      </wps:bodyPr>
+                    </wps:wsp>
+                  </a:graphicData>
+                </a:graphic>
+                <wp14:sizeRelH relativeFrom="margin">
+                  <wp14:pctWidth>0</wp14:pctWidth>
+                </wp14:sizeRelH>
+                <wp14:sizeRelV relativeFrom="margin">
+                  <wp14:pctHeight>0</wp14:pctHeight>
+                </wp14:sizeRelV>
+              </wp:anchor>
+            </w:drawing>
+          </mc:Choice>
+          <mc:Fallback>
+            <w:pict>
+              <v:shapetype w14:anchorId="2D1801D1" id="_x0000_t202" coordsize="21600,21600" o:spt="202" path="m,l,21600r21600,l21600,xe">
+                <v:stroke joinstyle="miter"/>
+                <v:path gradientshapeok="t" o:connecttype="rect"/>
+              </v:shapetype>
+              <v:shape id="Text Box 1" o:spid="_x0000_s1026" type="#_x0000_t202" style="position:absolute;left:0;text-align:left;margin-left:301.25pt;margin-top:206.75pt;width:147pt;height:36.7pt;z-index:-251645952;visibility:visible;mso-wrap-style:square;mso-width-percent:0;mso-height-percent:0;mso-wrap-distance-left:9pt;mso-wrap-distance-top:0;mso-wrap-distance-right:9pt;mso-wrap-distance-bottom:0;mso-position-horizontal:absolute;mso-position-horizontal-relative:text;mso-position-vertical:absolute;mso-position-vertical-relative:text;mso-width-percent:0;mso-height-percent:0;mso-width-relative:margin;mso-height-relative:margin;v-text-anchor:top" o:gfxdata="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" stroked="f">
+                <v:textbox inset="0,0,0,0">
+                  <w:txbxContent>
+                    <w:p>
+                      <w:pPr>
+                        <w:pStyle w:val="Caption"/>
+                        <w:rPr>
+                          <w:noProof/>
+                          <w:sz w:val="29"/>
+                          <w:szCs w:val="24"/>
+                        </w:rPr>
+                      </w:pPr>
+                      <w:r>
+                        <w:t xml:space="preserve">Figure </w:t>
+                      </w:r>
+                      <w:fldSimple w:instr=" SEQ Figure \* ARABIC ">
+                        <w:r>
+                          <w:rPr>
+                            <w:noProof/>
+                          </w:rPr>
+                          <w:t>1</w:t>
+                        </w:r>
+                      </w:fldSimple>
+                      <w:r>
+                        <w:t xml:space="preserve">- Planned phylogeny, samples requested from the GRRR are in red. </w:t>
+                      </w:r>
+                    </w:p>
+                  </w:txbxContent>
+                </v:textbox>
+                <w10:wrap type="tight"/>
+              </v:shape>
+            </w:pict>
+          </mc:Fallback>
+        </mc:AlternateContent>
+      </w:r>
+      <w:r>
+        <w:t xml:space="preserve">Our preliminary results suggest that our current understanding of the evolutionary history of Rhyacotritonidae is incorrect, and if </w:t>
+      </w:r>
+      <w:r>
         <w:rPr>
           <w:i/>
           <w:iCs/>
         </w:rPr>
-      </w:pPr>
-      <w:r>
-        <w:t xml:space="preserve">Our preliminary results suggest that our current understanding of the evolutionary history of Rhyacotritonidae is incorrect, and if </w:t>
+        <w:t xml:space="preserve">R. cascadae </w:t>
+      </w:r>
+      <w:r>
+        <w:t xml:space="preserve">is listed by the USFWS under the ESA, an accurate knowledge of the species delineation will be critical for conservation efforts. </w:t>
+      </w:r>
+      <w:r>
+        <w:t>To</w:t>
+      </w:r>
+      <w:r>
+        <w:t xml:space="preserve"> properly </w:t>
+      </w:r>
+      <w:r>
+        <w:t xml:space="preserve">understand the evolutionary history of </w:t>
       </w:r>
       <w:r>
         <w:rPr>
           <w:i/>
           <w:iCs/>
         </w:rPr>
-        <w:t xml:space="preserve">R. cascadae </w:t>
-      </w:r>
-      <w:r>
-        <w:t xml:space="preserve">is listed by the USFWS under the ESA, an accurate knowledge of the species delineation will be critical for conservation efforts. The divergence events that started speciation within </w:t>
-      </w:r>
-      <w:r>
-        <w:t>Rhyacotritonidae</w:t>
-      </w:r>
-      <w:r>
-        <w:t xml:space="preserve"> are thought to have occurred between 6 to 11 million years ago, </w:t>
-      </w:r>
-      <w:r>
-        <w:t xml:space="preserve">and the family is estimated to be between 50 and 100 million years old, making it one of the oldest families within the order Caudata, containing all salamanders. </w:t>
-      </w:r>
-      <w:r>
-        <w:t>To</w:t>
-      </w:r>
-      <w:r>
-        <w:t xml:space="preserve"> properly </w:t>
-      </w:r>
-      <w:r>
-        <w:t xml:space="preserve">understand the evolutionary history of </w:t>
-      </w:r>
-      <w:r>
+        <w:t>R. cascadae</w:t>
+      </w:r>
+      <w:r>
+        <w:t xml:space="preserve">, </w:t>
+      </w:r>
+      <w:r>
+        <w:t>we will as</w:t>
+      </w:r>
+      <w:r>
+        <w:t xml:space="preserve">semble a dataset of </w:t>
+      </w:r>
+      <w:r>
+        <w:t xml:space="preserve">tissue samples from all species of Rhyacotritonidae, in addition to </w:t>
+      </w:r>
+      <w:r>
+        <w:t>seven</w:t>
+      </w:r>
+      <w:r>
+        <w:t xml:space="preserve"> of the </w:t>
+      </w:r>
+      <w:r>
+        <w:t>ten</w:t>
+      </w:r>
+      <w:r>
+        <w:t xml:space="preserve"> currently recognized families within Caudata. </w:t>
+      </w:r>
+      <w:r>
+        <w:t>The requested samples</w:t>
+      </w:r>
+      <w:r>
+        <w:t xml:space="preserve"> would help complete four lineages in our sampling design (fig. 1).</w:t>
+      </w:r>
+      <w:r>
+        <w:t xml:space="preserve"> </w:t>
+      </w:r>
+    </w:p>
+    <w:p>
+      <w:pPr>
+        <w:pStyle w:val="BodyText"/>
+        <w:spacing w:before="9"/>
+        <w:ind w:left="100"/>
+      </w:pPr>
+    </w:p>
+    <w:p>
+      <w:pPr>
+        <w:pStyle w:val="BodyText"/>
+        <w:spacing w:before="9"/>
+        <w:ind w:left="100"/>
         <w:rPr>
           <w:i/>
           <w:iCs/>
         </w:rPr>
-        <w:t>R. cascadae</w:t>
-      </w:r>
-      <w:r>
-        <w:t xml:space="preserve">, </w:t>
-      </w:r>
-      <w:r>
-        <w:t>we will as</w:t>
-      </w:r>
-      <w:r>
-        <w:t xml:space="preserve">semble a dataset of </w:t>
-      </w:r>
-      <w:r>
-        <w:t xml:space="preserve">tissue samples from all species of Rhyacotritonidae, in addition to </w:t>
-      </w:r>
-      <w:r>
-        <w:t>seven</w:t>
-      </w:r>
-      <w:r>
-        <w:t xml:space="preserve"> of the </w:t>
-      </w:r>
-      <w:r>
-        <w:t>ten</w:t>
-      </w:r>
-      <w:r>
-        <w:t xml:space="preserve"> currently recognized families within Caudata. The phylogenetic analyses from this dataset will help improve our understanding of lineage diversification and speciation events within torrent salamanders, ensuring that future conservation efforts protect unique evolutionary lineages. We expect to have sequencing of samples completed in the spring of 2023, and by early 2024 to have submitted a draft manuscript of our results </w:t>
-      </w:r>
-      <w:r>
-        <w:t>describing the relevance of our findings to the evolutionary history within Rhyacotritonidae</w:t>
-      </w:r>
-      <w:r>
-        <w:t xml:space="preserve"> </w:t>
-      </w:r>
-      <w:r>
-        <w:t>as well as its placement within the broader phylogenetics of Caudat</w:t>
-      </w:r>
-      <w:r>
-        <w:t xml:space="preserve">a. </w:t>
+      </w:pPr>
+      <w:r>
+        <w:t xml:space="preserve">The phylogenetic analyses from this dataset will help improve our understanding of lineage diversification and speciation events within torrent salamanders, </w:t>
+      </w:r>
+      <w:r>
+        <w:t xml:space="preserve">clarifying the systematics of a family that contains two ESA candidate species. This research will </w:t>
+      </w:r>
+      <w:r>
+        <w:t>ensur</w:t>
+      </w:r>
+      <w:r>
+        <w:t>e</w:t>
+      </w:r>
+      <w:r>
+        <w:t xml:space="preserve"> that future conservation efforts protect unique evolutionary lineages. We expect to have sequencing of samples completed in the spring of 2023, and by early 2024 to have submitted a draft manuscript of our results describing the relevance of our findings to the evolutionary history within Rhyacotritonidae as well as its placement within the broader phylogenetics of Caudata. </w:t>
       </w:r>
     </w:p>
     <w:p>
@@ -2074,6 +2640,13 @@
         <w:rPr>
           <w:sz w:val="24"/>
         </w:rPr>
+        <w:lastRenderedPageBreak/>
+        <w:t xml:space="preserve">We are requesting 1 gram of tissue from each specimen. </w:t>
+      </w:r>
+      <w:r>
+        <w:rPr>
+          <w:sz w:val="24"/>
+        </w:rPr>
         <w:t xml:space="preserve">We will submit tissue samples </w:t>
       </w:r>
       <w:r>
@@ -2081,42 +2654,30 @@
           <w:sz w:val="24"/>
           <w:szCs w:val="24"/>
         </w:rPr>
-        <w:t xml:space="preserve">to the Center for Quantitative Life Sciences (CQLS) at Oregon State University (OSU) for library </w:t>
+        <w:t xml:space="preserve">to the Center for Quantitative Life Sciences (CQLS) at Oregon State University (OSU) for library preparation and sequencing on an Illumina NextSeq 2000 using a 150 base pair paired end P2 flow cell. As the genome size of salamanders is large, we will use a protocol that leverages higher starting quantities of extracted DNA with a narrow fragment size selection window to produce sufficient genetic markers for analyses. </w:t>
       </w:r>
       <w:r>
         <w:rPr>
           <w:sz w:val="24"/>
           <w:szCs w:val="24"/>
         </w:rPr>
-        <w:t>preparation and</w:t>
-      </w:r>
+        <w:t xml:space="preserve">We will target nuclear DNA, using the PstI and </w:t>
+      </w:r>
+      <w:proofErr w:type="spellStart"/>
       <w:r>
         <w:rPr>
           <w:sz w:val="24"/>
           <w:szCs w:val="24"/>
         </w:rPr>
-        <w:t xml:space="preserve"> sequenc</w:t>
-      </w:r>
+        <w:t>MspI</w:t>
+      </w:r>
+      <w:proofErr w:type="spellEnd"/>
       <w:r>
         <w:rPr>
           <w:sz w:val="24"/>
           <w:szCs w:val="24"/>
         </w:rPr>
-        <w:t>ing</w:t>
-      </w:r>
-      <w:r>
-        <w:rPr>
-          <w:sz w:val="24"/>
-          <w:szCs w:val="24"/>
-        </w:rPr>
-        <w:t xml:space="preserve"> on an Illumina NextSeq 2000 using a 150 base pair paired end P2 flow cell.</w:t>
-      </w:r>
-      <w:r>
-        <w:rPr>
-          <w:sz w:val="24"/>
-          <w:szCs w:val="24"/>
-        </w:rPr>
-        <w:t xml:space="preserve"> As the genome size of salamanders is large, we will use a protocol that leverages higher starting quantities of extracted DNA with a narrow fragment size selection window to produce sufficient genetic markers for analyses. These methods have proven to be successful with three species of </w:t>
+        <w:t xml:space="preserve"> restriction enzymes. As no reference genome exists for any species of </w:t>
       </w:r>
       <w:r>
         <w:rPr>
@@ -2132,42 +2693,35 @@
           <w:sz w:val="24"/>
           <w:szCs w:val="24"/>
         </w:rPr>
+        <w:t xml:space="preserve">the resulting fragments will be assembled de novo. </w:t>
+      </w:r>
+      <w:r>
+        <w:rPr>
+          <w:sz w:val="24"/>
+          <w:szCs w:val="24"/>
+        </w:rPr>
+        <w:t xml:space="preserve">These methods have proven to be successful with three species of </w:t>
+      </w:r>
+      <w:r>
+        <w:rPr>
+          <w:i/>
+          <w:iCs/>
+          <w:sz w:val="24"/>
+          <w:szCs w:val="24"/>
+        </w:rPr>
+        <w:t xml:space="preserve">Rhyacotriton, </w:t>
+      </w:r>
+      <w:r>
+        <w:rPr>
+          <w:sz w:val="24"/>
+          <w:szCs w:val="24"/>
+        </w:rPr>
         <w:t xml:space="preserve">making the likelihood of successful data collection for this project high. </w:t>
       </w:r>
-    </w:p>
-    <w:p>
-      <w:pPr>
-        <w:pStyle w:val="ListParagraph"/>
-        <w:tabs>
-          <w:tab w:val="left" w:pos="379"/>
-        </w:tabs>
-        <w:spacing w:before="1" w:line="280" w:lineRule="auto"/>
-        <w:ind w:right="680"/>
-        <w:jc w:val="right"/>
-        <w:rPr>
-          <w:b/>
-          <w:sz w:val="24"/>
-        </w:rPr>
-      </w:pPr>
-    </w:p>
-    <w:p>
-      <w:pPr>
-        <w:pStyle w:val="ListParagraph"/>
-        <w:tabs>
-          <w:tab w:val="left" w:pos="379"/>
-        </w:tabs>
-        <w:spacing w:before="1" w:line="280" w:lineRule="auto"/>
-        <w:ind w:right="680"/>
-        <w:jc w:val="right"/>
-        <w:rPr>
-          <w:sz w:val="24"/>
-        </w:rPr>
-      </w:pPr>
-      <w:r>
-        <w:rPr>
-          <w:sz w:val="24"/>
-        </w:rPr>
-        <w:lastRenderedPageBreak/>
+      <w:r>
+        <w:rPr>
+          <w:sz w:val="24"/>
+        </w:rPr>
         <w:tab/>
       </w:r>
     </w:p>
@@ -2243,7 +2797,19 @@
         <w:rPr>
           <w:bCs/>
         </w:rPr>
-        <w:t xml:space="preserve">We expect to publish one journal article from this study, which will </w:t>
+        <w:t>We expect to publish one journal article from this study</w:t>
+      </w:r>
+      <w:r>
+        <w:rPr>
+          <w:bCs/>
+        </w:rPr>
+        <w:t xml:space="preserve"> in 2024</w:t>
+      </w:r>
+      <w:r>
+        <w:rPr>
+          <w:bCs/>
+        </w:rPr>
+        <w:t xml:space="preserve">, which will </w:t>
       </w:r>
       <w:r>
         <w:rPr>
@@ -3186,6 +3752,25 @@
     <w:uiPriority w:val="1"/>
     <w:qFormat/>
   </w:style>
+  <w:style w:type="paragraph" w:styleId="Caption">
+    <w:name w:val="caption"/>
+    <w:basedOn w:val="Normal"/>
+    <w:next w:val="Normal"/>
+    <w:uiPriority w:val="35"/>
+    <w:unhideWhenUsed/>
+    <w:qFormat/>
+    <w:rsid w:val="00B9306E"/>
+    <w:pPr>
+      <w:spacing w:after="200"/>
+    </w:pPr>
+    <w:rPr>
+      <w:i/>
+      <w:iCs/>
+      <w:color w:val="1F497D" w:themeColor="text2"/>
+      <w:sz w:val="18"/>
+      <w:szCs w:val="18"/>
+    </w:rPr>
+  </w:style>
 </w:styles>
 </file>
 

</xml_diff>